<commit_message>
Update approximate timings and add outputs for solutions.
</commit_message>
<xml_diff>
--- a/Outline/MiCM Workshop Outline - Intro to Python (Part 1).docx
+++ b/Outline/MiCM Workshop Outline - Intro to Python (Part 1).docx
@@ -458,23 +458,7 @@
           <w:rFonts w:eastAsia="Calibri"/>
           <w:lang w:val="en-CA"/>
         </w:rPr>
-        <w:t xml:space="preserve">Have a Google Account (to run in-browser as a </w:t>
-      </w:r>
-      <w:proofErr w:type="spellStart"/>
-      <w:r>
-        <w:rPr>
-          <w:rFonts w:eastAsia="Calibri"/>
-          <w:lang w:val="en-CA"/>
-        </w:rPr>
-        <w:t>Colab</w:t>
-      </w:r>
-      <w:proofErr w:type="spellEnd"/>
-      <w:r>
-        <w:rPr>
-          <w:rFonts w:eastAsia="Calibri"/>
-          <w:lang w:val="en-CA"/>
-        </w:rPr>
-        <w:t xml:space="preserve"> notebook)</w:t>
+        <w:t>Have a Google Account (to run in-browser as a Colab notebook)</w:t>
       </w:r>
     </w:p>
     <w:p>
@@ -767,7 +751,16 @@
           <w:bCs/>
           <w:lang w:val="en-CA"/>
         </w:rPr>
-        <w:t xml:space="preserve">45 </w:t>
+        <w:t>1 hour 15</w:t>
+      </w:r>
+      <w:r>
+        <w:rPr>
+          <w:rFonts w:eastAsia="Calibri"/>
+          <w:b/>
+          <w:bCs/>
+          <w:lang w:val="en-CA"/>
+        </w:rPr>
+        <w:t xml:space="preserve"> </w:t>
       </w:r>
       <w:r>
         <w:rPr>
@@ -1120,25 +1113,7 @@
           <w:bCs/>
           <w:lang w:val="en-CA"/>
         </w:rPr>
-        <w:t>45</w:t>
-      </w:r>
-      <w:r>
-        <w:rPr>
-          <w:rFonts w:eastAsia="Calibri"/>
-          <w:b/>
-          <w:bCs/>
-          <w:lang w:val="en-CA"/>
-        </w:rPr>
-        <w:t xml:space="preserve"> </w:t>
-      </w:r>
-      <w:r>
-        <w:rPr>
-          <w:rFonts w:eastAsia="Calibri"/>
-          <w:b/>
-          <w:bCs/>
-          <w:lang w:val="en-CA"/>
-        </w:rPr>
-        <w:t>minutes</w:t>
+        <w:t>1 hour</w:t>
       </w:r>
       <w:r>
         <w:rPr>

</xml_diff>